<commit_message>
update og project folder
</commit_message>
<xml_diff>
--- a/Project information/6818 Hjertekarsygdom Sygdomsbehandling og kardiovaskulaer risiko/Ansøgning Hjertekarsygdom – Sygdomsbehandling og kardiovaskulaer risiko.docx
+++ b/Project information/6818 Hjertekarsygdom Sygdomsbehandling og kardiovaskulaer risiko/Ansøgning Hjertekarsygdom – Sygdomsbehandling og kardiovaskulaer risiko.docx
@@ -66,7 +66,39 @@
           <w:sz w:val="22"/>
           <w:szCs w:val="22"/>
         </w:rPr>
-        <w:t xml:space="preserve"> 3. marts 2020</w:t>
+        <w:t xml:space="preserve"> </w:t>
+      </w:r>
+      <w:r>
+        <w:rPr>
+          <w:rFonts w:ascii="Charter" w:hAnsi="Charter"/>
+          <w:sz w:val="22"/>
+          <w:szCs w:val="22"/>
+        </w:rPr>
+        <w:t>24</w:t>
+      </w:r>
+      <w:r>
+        <w:rPr>
+          <w:rFonts w:ascii="Charter" w:hAnsi="Charter"/>
+          <w:sz w:val="22"/>
+          <w:szCs w:val="22"/>
+        </w:rPr>
+        <w:t xml:space="preserve">. </w:t>
+      </w:r>
+      <w:r>
+        <w:rPr>
+          <w:rFonts w:ascii="Charter" w:hAnsi="Charter"/>
+          <w:sz w:val="22"/>
+          <w:szCs w:val="22"/>
+        </w:rPr>
+        <w:t>juni</w:t>
+      </w:r>
+      <w:r>
+        <w:rPr>
+          <w:rFonts w:ascii="Charter" w:hAnsi="Charter"/>
+          <w:sz w:val="22"/>
+          <w:szCs w:val="22"/>
+        </w:rPr>
+        <w:t xml:space="preserve"> 2020</w:t>
       </w:r>
     </w:p>
     <w:p>
@@ -101,15 +133,6 @@
         </w:rPr>
         <w:t>6818/ Jørn Korsbø Petersen</w:t>
       </w:r>
-    </w:p>
-    <w:p>
-      <w:pPr>
-        <w:rPr>
-          <w:rFonts w:ascii="Charter" w:hAnsi="Charter"/>
-          <w:sz w:val="22"/>
-          <w:szCs w:val="22"/>
-        </w:rPr>
-      </w:pPr>
     </w:p>
     <w:p>
       <w:pPr>
@@ -124,10 +147,553 @@
           <w:rFonts w:ascii="Times New Roman" w:hAnsi="Times New Roman" w:cs="Times New Roman"/>
           <w:color w:val="auto"/>
         </w:rPr>
-        <w:t>Ændring 03.03.2020</w:t>
+        <w:t>Ændring 26.06.2020</w:t>
       </w:r>
     </w:p>
     <w:p>
+      <w:pPr>
+        <w:rPr>
+          <w:color w:val="000000"/>
+          <w:bdr w:val="none" w:sz="0" w:space="0" w:color="auto" w:frame="1"/>
+          <w:shd w:val="clear" w:color="auto" w:fill="FFFFFF"/>
+        </w:rPr>
+      </w:pPr>
+      <w:r>
+        <w:rPr>
+          <w:color w:val="000000"/>
+          <w:bdr w:val="none" w:sz="0" w:space="0" w:color="auto" w:frame="1"/>
+          <w:shd w:val="clear" w:color="auto" w:fill="FFFFFF"/>
+        </w:rPr>
+        <w:t xml:space="preserve">Projektet ønskes opdateret med </w:t>
+      </w:r>
+      <w:bookmarkStart w:id="0" w:name="_Hlk48213926"/>
+      <w:r>
+        <w:rPr>
+          <w:color w:val="000000"/>
+          <w:bdr w:val="none" w:sz="0" w:space="0" w:color="auto" w:frame="1"/>
+          <w:shd w:val="clear" w:color="auto" w:fill="FFFFFF"/>
+        </w:rPr>
+        <w:t>et</w:t>
+      </w:r>
+      <w:r>
+        <w:rPr>
+          <w:color w:val="000000"/>
+          <w:bdr w:val="none" w:sz="0" w:space="0" w:color="auto" w:frame="1"/>
+          <w:shd w:val="clear" w:color="auto" w:fill="FFFFFF"/>
+        </w:rPr>
+        <w:t xml:space="preserve"> ekste</w:t>
+      </w:r>
+      <w:r>
+        <w:rPr>
+          <w:color w:val="000000"/>
+          <w:bdr w:val="none" w:sz="0" w:space="0" w:color="auto" w:frame="1"/>
+          <w:shd w:val="clear" w:color="auto" w:fill="FFFFFF"/>
+        </w:rPr>
+        <w:t>rnt</w:t>
+      </w:r>
+      <w:r>
+        <w:rPr>
+          <w:color w:val="000000"/>
+          <w:bdr w:val="none" w:sz="0" w:space="0" w:color="auto" w:frame="1"/>
+          <w:shd w:val="clear" w:color="auto" w:fill="FFFFFF"/>
+        </w:rPr>
+        <w:t xml:space="preserve"> datasæt</w:t>
+      </w:r>
+      <w:r>
+        <w:rPr>
+          <w:color w:val="000000"/>
+          <w:bdr w:val="none" w:sz="0" w:space="0" w:color="auto" w:frame="1"/>
+          <w:shd w:val="clear" w:color="auto" w:fill="FFFFFF"/>
+        </w:rPr>
+        <w:t xml:space="preserve"> navngivet</w:t>
+      </w:r>
+      <w:r>
+        <w:rPr>
+          <w:color w:val="000000"/>
+          <w:bdr w:val="none" w:sz="0" w:space="0" w:color="auto" w:frame="1"/>
+          <w:shd w:val="clear" w:color="auto" w:fill="FFFFFF"/>
+        </w:rPr>
+        <w:t xml:space="preserve"> TAVR_65_JHB</w:t>
+      </w:r>
+      <w:r>
+        <w:rPr>
+          <w:color w:val="000000"/>
+          <w:bdr w:val="none" w:sz="0" w:space="0" w:color="auto" w:frame="1"/>
+          <w:shd w:val="clear" w:color="auto" w:fill="FFFFFF"/>
+        </w:rPr>
+        <w:t xml:space="preserve">. </w:t>
+      </w:r>
+      <w:r>
+        <w:t>Datasætt</w:t>
+      </w:r>
+      <w:r>
+        <w:t>et</w:t>
+      </w:r>
+      <w:r>
+        <w:t xml:space="preserve"> indeholder </w:t>
+      </w:r>
+      <w:r>
+        <w:rPr>
+          <w:color w:val="000000"/>
+          <w:bdr w:val="none" w:sz="0" w:space="0" w:color="auto" w:frame="1"/>
+          <w:shd w:val="clear" w:color="auto" w:fill="FFFFFF"/>
+        </w:rPr>
+        <w:t xml:space="preserve">unikke </w:t>
+      </w:r>
+      <w:r>
+        <w:t>oplysninger</w:t>
+      </w:r>
+      <w:r>
+        <w:t xml:space="preserve">, </w:t>
+      </w:r>
+      <w:r>
+        <w:rPr>
+          <w:color w:val="000000"/>
+          <w:bdr w:val="none" w:sz="0" w:space="0" w:color="auto" w:frame="1"/>
+          <w:shd w:val="clear" w:color="auto" w:fill="FFFFFF"/>
+        </w:rPr>
+        <w:t>i ikke personhenførbar form,</w:t>
+      </w:r>
+      <w:r>
+        <w:rPr>
+          <w:color w:val="000000"/>
+          <w:bdr w:val="none" w:sz="0" w:space="0" w:color="auto" w:frame="1"/>
+          <w:shd w:val="clear" w:color="auto" w:fill="FFFFFF"/>
+        </w:rPr>
+        <w:t xml:space="preserve"> om europæiske patienter, som </w:t>
+      </w:r>
+      <w:r>
+        <w:rPr>
+          <w:color w:val="000000"/>
+          <w:bdr w:val="none" w:sz="0" w:space="0" w:color="auto" w:frame="1"/>
+          <w:shd w:val="clear" w:color="auto" w:fill="FFFFFF"/>
+        </w:rPr>
+        <w:t>har fået</w:t>
+      </w:r>
+      <w:r>
+        <w:rPr>
+          <w:color w:val="000000"/>
+          <w:bdr w:val="none" w:sz="0" w:space="0" w:color="auto" w:frame="1"/>
+          <w:shd w:val="clear" w:color="auto" w:fill="FFFFFF"/>
+        </w:rPr>
+        <w:t xml:space="preserve"> en ny hjerteklap inden de fyld</w:t>
+      </w:r>
+      <w:r>
+        <w:rPr>
+          <w:color w:val="000000"/>
+          <w:bdr w:val="none" w:sz="0" w:space="0" w:color="auto" w:frame="1"/>
+          <w:shd w:val="clear" w:color="auto" w:fill="FFFFFF"/>
+        </w:rPr>
+        <w:t>te</w:t>
+      </w:r>
+      <w:r>
+        <w:rPr>
+          <w:color w:val="000000"/>
+          <w:bdr w:val="none" w:sz="0" w:space="0" w:color="auto" w:frame="1"/>
+          <w:shd w:val="clear" w:color="auto" w:fill="FFFFFF"/>
+        </w:rPr>
+        <w:t xml:space="preserve"> 65 år.</w:t>
+      </w:r>
+      <w:r>
+        <w:rPr>
+          <w:color w:val="000000"/>
+          <w:bdr w:val="none" w:sz="0" w:space="0" w:color="auto" w:frame="1"/>
+          <w:shd w:val="clear" w:color="auto" w:fill="FFFFFF"/>
+        </w:rPr>
+        <w:t xml:space="preserve"> </w:t>
+      </w:r>
+      <w:r>
+        <w:rPr>
+          <w:color w:val="000000"/>
+          <w:bdr w:val="none" w:sz="0" w:space="0" w:color="auto" w:frame="1"/>
+          <w:shd w:val="clear" w:color="auto" w:fill="FFFFFF"/>
+        </w:rPr>
+        <w:t xml:space="preserve">Datasættet </w:t>
+      </w:r>
+      <w:r>
+        <w:rPr>
+          <w:color w:val="000000"/>
+          <w:bdr w:val="none" w:sz="0" w:space="0" w:color="auto" w:frame="1"/>
+          <w:shd w:val="clear" w:color="auto" w:fill="FFFFFF"/>
+        </w:rPr>
+        <w:t xml:space="preserve">skal anvendes til at matche </w:t>
+      </w:r>
+      <w:r>
+        <w:rPr>
+          <w:color w:val="000000"/>
+          <w:bdr w:val="none" w:sz="0" w:space="0" w:color="auto" w:frame="1"/>
+          <w:shd w:val="clear" w:color="auto" w:fill="FFFFFF"/>
+        </w:rPr>
+        <w:t>europæiske patienter</w:t>
+      </w:r>
+      <w:r>
+        <w:rPr>
+          <w:color w:val="000000"/>
+          <w:bdr w:val="none" w:sz="0" w:space="0" w:color="auto" w:frame="1"/>
+          <w:shd w:val="clear" w:color="auto" w:fill="FFFFFF"/>
+        </w:rPr>
+        <w:t xml:space="preserve"> med en </w:t>
+      </w:r>
+      <w:r>
+        <w:rPr>
+          <w:color w:val="000000"/>
+          <w:bdr w:val="none" w:sz="0" w:space="0" w:color="auto" w:frame="1"/>
+          <w:shd w:val="clear" w:color="auto" w:fill="FFFFFF"/>
+        </w:rPr>
+        <w:t>dansk baggrundspopulation (match</w:t>
+      </w:r>
+      <w:r>
+        <w:rPr>
+          <w:color w:val="000000"/>
+          <w:bdr w:val="none" w:sz="0" w:space="0" w:color="auto" w:frame="1"/>
+          <w:shd w:val="clear" w:color="auto" w:fill="FFFFFF"/>
+        </w:rPr>
+        <w:t>et</w:t>
+      </w:r>
+      <w:r>
+        <w:rPr>
+          <w:color w:val="000000"/>
+          <w:bdr w:val="none" w:sz="0" w:space="0" w:color="auto" w:frame="1"/>
+          <w:shd w:val="clear" w:color="auto" w:fill="FFFFFF"/>
+        </w:rPr>
+        <w:t xml:space="preserve"> på alder, køn og specifikke </w:t>
+      </w:r>
+      <w:proofErr w:type="spellStart"/>
+      <w:r>
+        <w:rPr>
+          <w:color w:val="000000"/>
+          <w:bdr w:val="none" w:sz="0" w:space="0" w:color="auto" w:frame="1"/>
+          <w:shd w:val="clear" w:color="auto" w:fill="FFFFFF"/>
+        </w:rPr>
+        <w:t>komorbiditeter</w:t>
+      </w:r>
+      <w:proofErr w:type="spellEnd"/>
+      <w:r>
+        <w:rPr>
+          <w:color w:val="000000"/>
+          <w:bdr w:val="none" w:sz="0" w:space="0" w:color="auto" w:frame="1"/>
+          <w:shd w:val="clear" w:color="auto" w:fill="FFFFFF"/>
+        </w:rPr>
+        <w:t>)</w:t>
+      </w:r>
+      <w:r>
+        <w:rPr>
+          <w:color w:val="000000"/>
+          <w:bdr w:val="none" w:sz="0" w:space="0" w:color="auto" w:frame="1"/>
+          <w:shd w:val="clear" w:color="auto" w:fill="FFFFFF"/>
+        </w:rPr>
+        <w:t xml:space="preserve">, for derigennem at kunne undersøge prognose, specifikt i forhold til om der er en </w:t>
+      </w:r>
+      <w:r>
+        <w:t xml:space="preserve">øget risiko for komplikationer og dødelighed </w:t>
+      </w:r>
+      <w:r>
+        <w:t xml:space="preserve">for de </w:t>
+      </w:r>
+      <w:r>
+        <w:rPr>
+          <w:color w:val="000000"/>
+          <w:bdr w:val="none" w:sz="0" w:space="0" w:color="auto" w:frame="1"/>
+          <w:shd w:val="clear" w:color="auto" w:fill="FFFFFF"/>
+        </w:rPr>
+        <w:t>europæiske patienter</w:t>
+      </w:r>
+      <w:r>
+        <w:rPr>
+          <w:color w:val="000000"/>
+          <w:bdr w:val="none" w:sz="0" w:space="0" w:color="auto" w:frame="1"/>
+          <w:shd w:val="clear" w:color="auto" w:fill="FFFFFF"/>
+        </w:rPr>
+        <w:t xml:space="preserve"> sammenlignet med den </w:t>
+      </w:r>
+      <w:r>
+        <w:rPr>
+          <w:color w:val="000000"/>
+          <w:bdr w:val="none" w:sz="0" w:space="0" w:color="auto" w:frame="1"/>
+          <w:shd w:val="clear" w:color="auto" w:fill="FFFFFF"/>
+        </w:rPr>
+        <w:t>dansk</w:t>
+      </w:r>
+      <w:r>
+        <w:rPr>
+          <w:color w:val="000000"/>
+          <w:bdr w:val="none" w:sz="0" w:space="0" w:color="auto" w:frame="1"/>
+          <w:shd w:val="clear" w:color="auto" w:fill="FFFFFF"/>
+        </w:rPr>
+        <w:t>e</w:t>
+      </w:r>
+      <w:r>
+        <w:rPr>
+          <w:color w:val="000000"/>
+          <w:bdr w:val="none" w:sz="0" w:space="0" w:color="auto" w:frame="1"/>
+          <w:shd w:val="clear" w:color="auto" w:fill="FFFFFF"/>
+        </w:rPr>
+        <w:t xml:space="preserve"> baggrundspopulation</w:t>
+      </w:r>
+      <w:r>
+        <w:rPr>
+          <w:color w:val="000000"/>
+          <w:bdr w:val="none" w:sz="0" w:space="0" w:color="auto" w:frame="1"/>
+          <w:shd w:val="clear" w:color="auto" w:fill="FFFFFF"/>
+        </w:rPr>
+        <w:t xml:space="preserve">.  </w:t>
+      </w:r>
+      <w:r>
+        <w:t xml:space="preserve"> </w:t>
+      </w:r>
+    </w:p>
+    <w:bookmarkEnd w:id="0"/>
+    <w:p>
+      <w:pPr>
+        <w:pStyle w:val="Overskrift3"/>
+        <w:rPr>
+          <w:rFonts w:ascii="Times New Roman" w:hAnsi="Times New Roman" w:cs="Times New Roman"/>
+          <w:color w:val="auto"/>
+        </w:rPr>
+      </w:pPr>
+      <w:r>
+        <w:rPr>
+          <w:rFonts w:ascii="Times New Roman" w:hAnsi="Times New Roman" w:cs="Times New Roman"/>
+          <w:color w:val="auto"/>
+        </w:rPr>
+        <w:t>Ændring 26.06.2020</w:t>
+      </w:r>
+    </w:p>
+    <w:p>
+      <w:r>
+        <w:t xml:space="preserve">Projektet ønskes opdateret med 9 eksterne RKKP-datasæt. </w:t>
+      </w:r>
+      <w:r>
+        <w:t xml:space="preserve">Datasættene indeholder oplysninger fra Dansk Pacemaker og ICD Register </w:t>
+      </w:r>
+      <w:r>
+        <w:t xml:space="preserve">som </w:t>
+      </w:r>
+      <w:r>
+        <w:t>indeholder information</w:t>
+      </w:r>
+      <w:r>
+        <w:t>er</w:t>
+      </w:r>
+      <w:r>
+        <w:t xml:space="preserve"> omkring hvilke patienter </w:t>
+      </w:r>
+      <w:r>
+        <w:t>der</w:t>
+      </w:r>
+      <w:r>
+        <w:t xml:space="preserve"> har fået en ICD/pacemaker inklusive information omkring hvilken type hardware (selve ICD/pacemakeren og hvilke typeledninger) om der har været komplikationer, og om ICD/pacemakeren har ydet nogen behandling efter implantation.</w:t>
+      </w:r>
+      <w:r>
+        <w:t xml:space="preserve"> </w:t>
+      </w:r>
+      <w:r>
+        <w:t>Antallet af pacemaker og ICD-implantationer er steget markant i de seneste år. Dermed vil dette forskningsstudie have potentiale til at gavne en stor patientgruppe. Det kliniske aspekt med projektet er, at kendskabet til patientens ko</w:t>
+      </w:r>
+      <w:r>
+        <w:t>-</w:t>
+      </w:r>
+      <w:r>
+        <w:t xml:space="preserve">morbide status vil </w:t>
+      </w:r>
+      <w:r>
+        <w:t xml:space="preserve">kunne </w:t>
+      </w:r>
+      <w:r>
+        <w:t>forudsige</w:t>
+      </w:r>
+      <w:r>
+        <w:t>s</w:t>
+      </w:r>
+      <w:r>
+        <w:t>,</w:t>
+      </w:r>
+      <w:r>
+        <w:t xml:space="preserve"> samt</w:t>
+      </w:r>
+      <w:r>
+        <w:t xml:space="preserve"> hvilke patienter som er i risiko for at udvikle komplikationer og have en øget dødelighed. ICD/pacemaker relaterede komplikationer er associeret med øget morbiditet, mortalitet, forlænget </w:t>
+      </w:r>
+      <w:r>
+        <w:t>hospital</w:t>
+      </w:r>
+      <w:r>
+        <w:t>sindlæggelser</w:t>
+      </w:r>
+      <w:r>
+        <w:t xml:space="preserve"> og stigende sundhedsudgifter. </w:t>
+      </w:r>
+      <w:bookmarkStart w:id="1" w:name="_GoBack"/>
+      <w:bookmarkEnd w:id="1"/>
+    </w:p>
+    <w:p>
+      <w:r>
+        <w:t xml:space="preserve">Fordelene ved at få indopereret </w:t>
+      </w:r>
+      <w:proofErr w:type="spellStart"/>
+      <w:r>
+        <w:t>cardiac</w:t>
+      </w:r>
+      <w:proofErr w:type="spellEnd"/>
+      <w:r>
+        <w:t xml:space="preserve"> </w:t>
+      </w:r>
+      <w:proofErr w:type="spellStart"/>
+      <w:r>
+        <w:t>implantable</w:t>
+      </w:r>
+      <w:proofErr w:type="spellEnd"/>
+      <w:r>
+        <w:t xml:space="preserve"> </w:t>
+      </w:r>
+      <w:proofErr w:type="spellStart"/>
+      <w:r>
+        <w:t>electronic</w:t>
+      </w:r>
+      <w:proofErr w:type="spellEnd"/>
+      <w:r>
+        <w:t xml:space="preserve"> </w:t>
+      </w:r>
+      <w:proofErr w:type="spellStart"/>
+      <w:r>
+        <w:t>devices</w:t>
+      </w:r>
+      <w:proofErr w:type="spellEnd"/>
+      <w:r>
+        <w:t xml:space="preserve"> (</w:t>
+      </w:r>
+      <w:proofErr w:type="spellStart"/>
+      <w:r>
+        <w:t>CIED’er</w:t>
+      </w:r>
+      <w:proofErr w:type="spellEnd"/>
+      <w:r>
+        <w:t xml:space="preserve">), herunder pacemakere, </w:t>
+      </w:r>
+      <w:proofErr w:type="spellStart"/>
+      <w:r>
+        <w:t>implanterbar</w:t>
+      </w:r>
+      <w:proofErr w:type="spellEnd"/>
+      <w:r>
+        <w:t xml:space="preserve"> </w:t>
+      </w:r>
+      <w:proofErr w:type="spellStart"/>
+      <w:r>
+        <w:t>cardioverter</w:t>
+      </w:r>
+      <w:proofErr w:type="spellEnd"/>
+      <w:r>
+        <w:t xml:space="preserve"> defibrillatorer (</w:t>
+      </w:r>
+      <w:proofErr w:type="spellStart"/>
+      <w:r>
+        <w:t>ICD’er</w:t>
+      </w:r>
+      <w:proofErr w:type="spellEnd"/>
+      <w:r>
+        <w:t xml:space="preserve">) samt </w:t>
+      </w:r>
+      <w:proofErr w:type="spellStart"/>
+      <w:r>
+        <w:t>biventrikulær</w:t>
+      </w:r>
+      <w:proofErr w:type="spellEnd"/>
+      <w:r>
+        <w:t xml:space="preserve"> </w:t>
+      </w:r>
+      <w:proofErr w:type="spellStart"/>
+      <w:r>
+        <w:t>pacing</w:t>
+      </w:r>
+      <w:proofErr w:type="spellEnd"/>
+      <w:r>
+        <w:t xml:space="preserve">/ kardial </w:t>
+      </w:r>
+      <w:proofErr w:type="spellStart"/>
+      <w:r>
+        <w:t>resynkroniseringsterapi</w:t>
+      </w:r>
+      <w:proofErr w:type="spellEnd"/>
+      <w:r>
+        <w:t xml:space="preserve"> med ICD (CRT-D) eller uden ICD (CRT-P), skal dog opvejes i forhold til risikoen for at få procedurerelaterede og postoperative komplikationer. Det har stor klinisk relevans at få afklaret og forudsige, hvilke patienter som kan udvikle komplikationer før og efter implantation af ICD/pacemaker ved at identificere patientens kendte ko</w:t>
+      </w:r>
+      <w:r>
+        <w:t>-</w:t>
+      </w:r>
+      <w:r>
+        <w:t>morbiditetsbyrde samt medicinstatus.</w:t>
+      </w:r>
+    </w:p>
+    <w:p>
+      <w:bookmarkStart w:id="2" w:name="_Hlk43894117"/>
+      <w:r>
+        <w:t>De overførte o</w:t>
+      </w:r>
+      <w:r>
+        <w:t xml:space="preserve">plysninger vil </w:t>
+      </w:r>
+      <w:r>
+        <w:t xml:space="preserve">derfor </w:t>
+      </w:r>
+      <w:r>
+        <w:t>g</w:t>
+      </w:r>
+      <w:r>
+        <w:t>øre</w:t>
+      </w:r>
+      <w:r>
+        <w:t xml:space="preserve"> det </w:t>
+      </w:r>
+      <w:r>
+        <w:t>muligt</w:t>
+      </w:r>
+      <w:r>
+        <w:t xml:space="preserve"> at </w:t>
+      </w:r>
+      <w:r>
+        <w:t>undersøge om patientens grad af ko</w:t>
+      </w:r>
+      <w:r>
+        <w:t>-</w:t>
+      </w:r>
+      <w:r>
+        <w:t>morbiditet samt medicinstatus er associeret med øget risiko for komplikationer og dødelighed efter implantationen af en ICD/pacemaker</w:t>
+      </w:r>
+      <w:r>
+        <w:t>,</w:t>
+      </w:r>
+      <w:r>
+        <w:t xml:space="preserve"> </w:t>
+      </w:r>
+      <w:r>
+        <w:t>h</w:t>
+      </w:r>
+      <w:r>
+        <w:t xml:space="preserve">vilket er i tråd med </w:t>
+      </w:r>
+      <w:r>
+        <w:t xml:space="preserve">projektmappen formål. </w:t>
+      </w:r>
+    </w:p>
+    <w:bookmarkEnd w:id="2"/>
+    <w:p>
+      <w:pPr>
+        <w:pStyle w:val="Overskrift3"/>
+        <w:rPr>
+          <w:rFonts w:ascii="Times New Roman" w:hAnsi="Times New Roman" w:cs="Times New Roman"/>
+          <w:color w:val="auto"/>
+        </w:rPr>
+      </w:pPr>
+      <w:r>
+        <w:rPr>
+          <w:rFonts w:ascii="Times New Roman" w:hAnsi="Times New Roman" w:cs="Times New Roman"/>
+          <w:color w:val="auto"/>
+        </w:rPr>
+        <w:t>Ændring 03.03.2020</w:t>
+      </w:r>
+    </w:p>
+    <w:p>
       <w:r>
         <w:t>Projektet ønskes opdateret med et datasæt: ”</w:t>
       </w:r>
@@ -162,15 +728,7 @@
         <w:t xml:space="preserve"> </w:t>
       </w:r>
       <w:r>
-        <w:t xml:space="preserve">Formål med projektmappen er at belyse hvordan behandling af forskellige sygdomme påvirker </w:t>
-      </w:r>
-      <w:proofErr w:type="spellStart"/>
-      <w:r>
-        <w:t>kardiovaskulær</w:t>
-      </w:r>
-      <w:proofErr w:type="spellEnd"/>
-      <w:r>
-        <w:t xml:space="preserve"> risiko samt konsekvenserne for patienterne og samfundet. Vi besvarer dette spørgsmål ved at validere </w:t>
+        <w:t xml:space="preserve">Formål med projektmappen er at belyse hvordan behandling af forskellige sygdomme påvirker kardiovaskulær risiko samt konsekvenserne for patienterne og samfundet. Vi besvarer dette spørgsmål ved at validere </w:t>
       </w:r>
       <w:proofErr w:type="spellStart"/>
       <w:r>
@@ -212,11 +770,11 @@
       <w:r>
         <w:t>Projektet ønskes opdateret med det eksterne datasæt DAP_AKY</w:t>
       </w:r>
-      <w:bookmarkStart w:id="0" w:name="_Hlk33696316"/>
+      <w:bookmarkStart w:id="3" w:name="_Hlk33696316"/>
       <w:r>
         <w:t>.sas7bdat</w:t>
       </w:r>
-      <w:bookmarkEnd w:id="0"/>
+      <w:bookmarkEnd w:id="3"/>
       <w:r>
         <w:t>. Datasættet indeholder information fra Dansk Apopleksiregister og ønskes tilføjes da:</w:t>
       </w:r>
@@ -320,6 +878,7 @@
           <w:rFonts w:ascii="Times New Roman" w:hAnsi="Times New Roman" w:cs="Times New Roman"/>
           <w:color w:val="auto"/>
         </w:rPr>
+        <w:lastRenderedPageBreak/>
         <w:t xml:space="preserve">Ændring </w:t>
       </w:r>
       <w:r>
@@ -570,15 +1129,7 @@
       </w:r>
       <w:proofErr w:type="spellEnd"/>
       <w:r>
-        <w:t xml:space="preserve"> som en risikofaktor for at udvikle </w:t>
-      </w:r>
-      <w:proofErr w:type="spellStart"/>
-      <w:r>
-        <w:t>kardiovaskulær</w:t>
-      </w:r>
-      <w:proofErr w:type="spellEnd"/>
-      <w:r>
-        <w:t xml:space="preserve"> sygdom </w:t>
+        <w:t xml:space="preserve"> som en risikofaktor for at udvikle kardiovaskulær sygdom </w:t>
       </w:r>
       <w:r>
         <w:t>f.eks.</w:t>
@@ -645,11 +1196,7 @@
         <w:t xml:space="preserve">udtræk fra Kost, Kræft og Helbred kohorten, data vedr. kostvaner og livsstil på danskere udleveret fra Kræftens Bekæmpelse. En tidligere udgave af dette datasæt er </w:t>
       </w:r>
       <w:r>
-        <w:t xml:space="preserve">blevet tilføjet projektmappen. På den </w:t>
-      </w:r>
-      <w:r>
-        <w:lastRenderedPageBreak/>
-        <w:t xml:space="preserve">baggrund er begrundelsen for at få data på projektmappen stadig den samme, nemlig at udvikling af hjertekarsygdom ser ud til at påvirkes af specifik kost såsom </w:t>
+        <w:t xml:space="preserve">blevet tilføjet projektmappen. På den baggrund er begrundelsen for at få data på projektmappen stadig den samme, nemlig at udvikling af hjertekarsygdom ser ud til at påvirkes af specifik kost såsom </w:t>
       </w:r>
       <w:proofErr w:type="spellStart"/>
       <w:r>
@@ -770,15 +1317,7 @@
       </w:r>
       <w:proofErr w:type="spellEnd"/>
       <w:r>
-        <w:t xml:space="preserve">, klinisk tilstand og behandling under indlæggelse. Data er nødvendige for muligheden for en mere klinisk karakteristik af disse patienter for at kunne relatere disse til deres risiko for yderligere </w:t>
-      </w:r>
-      <w:proofErr w:type="spellStart"/>
-      <w:r>
-        <w:t>kardiovaskulær</w:t>
-      </w:r>
-      <w:proofErr w:type="spellEnd"/>
-      <w:r>
-        <w:t xml:space="preserve"> sygdom.</w:t>
+        <w:t>, klinisk tilstand og behandling under indlæggelse. Data er nødvendige for muligheden for en mere klinisk karakteristik af disse patienter for at kunne relatere disse til deres risiko for yderligere kardiovaskulær sygdom.</w:t>
       </w:r>
     </w:p>
     <w:p>
@@ -794,6 +1333,7 @@
           <w:rFonts w:ascii="Times New Roman" w:hAnsi="Times New Roman" w:cs="Times New Roman"/>
           <w:color w:val="auto"/>
         </w:rPr>
+        <w:lastRenderedPageBreak/>
         <w:t xml:space="preserve">Ændring </w:t>
       </w:r>
       <w:r>
@@ -1031,15 +1571,7 @@
       </w:r>
       <w:proofErr w:type="spellEnd"/>
       <w:r>
-        <w:t xml:space="preserve"> når man ønsker at sammenligne kost og </w:t>
-      </w:r>
-      <w:proofErr w:type="spellStart"/>
-      <w:r>
-        <w:t>kardiovaskulær</w:t>
-      </w:r>
-      <w:proofErr w:type="spellEnd"/>
-      <w:r>
-        <w:t xml:space="preserve"> risiko</w:t>
+        <w:t xml:space="preserve"> når man ønsker at sammenligne kost og kardiovaskulær risiko</w:t>
       </w:r>
       <w:r>
         <w:t>.</w:t>
@@ -1062,7 +1594,6 @@
           <w:sz w:val="22"/>
           <w:szCs w:val="22"/>
         </w:rPr>
-        <w:lastRenderedPageBreak/>
         <w:t xml:space="preserve">Indstilling om godkendelse af projekt </w:t>
       </w:r>
     </w:p>
@@ -1193,21 +1724,7 @@
         <w:rPr>
           <w:rFonts w:ascii="Charter" w:hAnsi="Charter"/>
         </w:rPr>
-        <w:t xml:space="preserve">Hjertekarsygdom – Sygdomsbehandling og </w:t>
-      </w:r>
-      <w:proofErr w:type="spellStart"/>
-      <w:r>
-        <w:rPr>
-          <w:rFonts w:ascii="Charter" w:hAnsi="Charter"/>
-        </w:rPr>
-        <w:t>kardiovaskulær</w:t>
-      </w:r>
-      <w:proofErr w:type="spellEnd"/>
-      <w:r>
-        <w:rPr>
-          <w:rFonts w:ascii="Charter" w:hAnsi="Charter"/>
-        </w:rPr>
-        <w:t xml:space="preserve"> risiko</w:t>
+        <w:t>Hjertekarsygdom – Sygdomsbehandling og kardiovaskulær risiko</w:t>
       </w:r>
     </w:p>
     <w:p>
@@ -1263,35 +1780,7 @@
         <w:rPr>
           <w:rFonts w:ascii="Charter" w:hAnsi="Charter"/>
         </w:rPr>
-        <w:t xml:space="preserve">at belyse hvordan behandling af forskellige sygdomme påvirker </w:t>
-      </w:r>
-      <w:proofErr w:type="spellStart"/>
-      <w:r>
-        <w:rPr>
-          <w:rFonts w:ascii="Charter" w:hAnsi="Charter"/>
-        </w:rPr>
-        <w:t>kardiovaskulær</w:t>
-      </w:r>
-      <w:proofErr w:type="spellEnd"/>
-      <w:r>
-        <w:rPr>
-          <w:rFonts w:ascii="Charter" w:hAnsi="Charter"/>
-        </w:rPr>
-        <w:t xml:space="preserve"> risiko samt konsekvenserne for patienterne og samfundet. Det er også velkendt af hormonpræparater kan påvirke </w:t>
-      </w:r>
-      <w:proofErr w:type="spellStart"/>
-      <w:r>
-        <w:rPr>
-          <w:rFonts w:ascii="Charter" w:hAnsi="Charter"/>
-        </w:rPr>
-        <w:t>kardiovaskulær</w:t>
-      </w:r>
-      <w:proofErr w:type="spellEnd"/>
-      <w:r>
-        <w:rPr>
-          <w:rFonts w:ascii="Charter" w:hAnsi="Charter"/>
-        </w:rPr>
-        <w:t xml:space="preserve"> risiko, at stråling undertiden kan skade hjertet – og derudover er der påvirkninger som endnu ikke er afklaret. Det er derfor af stor betydning at kunne benytte de unikke danske nationale registre for at etablere kohorter, der er baseret på validt, </w:t>
+        <w:t xml:space="preserve">at belyse hvordan behandling af forskellige sygdomme påvirker kardiovaskulær risiko samt konsekvenserne for patienterne og samfundet. Det er også velkendt af hormonpræparater kan påvirke kardiovaskulær risiko, at stråling undertiden kan skade hjertet – og derudover er der påvirkninger som endnu ikke er afklaret. Det er derfor af stor betydning at kunne benytte de unikke danske nationale registre for at etablere kohorter, der er baseret på validt, </w:t>
       </w:r>
       <w:proofErr w:type="spellStart"/>
       <w:r>
@@ -1324,6 +1813,7 @@
           <w:sz w:val="22"/>
           <w:szCs w:val="22"/>
         </w:rPr>
+        <w:lastRenderedPageBreak/>
         <w:t>Population</w:t>
       </w:r>
     </w:p>
@@ -1707,34 +2197,7 @@
           <w:sz w:val="22"/>
           <w:szCs w:val="22"/>
         </w:rPr>
-        <w:t xml:space="preserve">hvordan behandling af forskellige sygdomme påvirker </w:t>
-      </w:r>
-      <w:proofErr w:type="spellStart"/>
-      <w:r>
-        <w:rPr>
-          <w:rFonts w:ascii="Charter" w:hAnsi="Charter"/>
-          <w:sz w:val="22"/>
-          <w:szCs w:val="22"/>
-        </w:rPr>
-        <w:t>kardiovaskulær</w:t>
-      </w:r>
-      <w:proofErr w:type="spellEnd"/>
-      <w:r>
-        <w:rPr>
-          <w:rFonts w:ascii="Charter" w:hAnsi="Charter"/>
-          <w:sz w:val="22"/>
-          <w:szCs w:val="22"/>
-        </w:rPr>
-        <w:t xml:space="preserve"> </w:t>
-      </w:r>
-      <w:r>
-        <w:rPr>
-          <w:rFonts w:ascii="Charter" w:hAnsi="Charter"/>
-          <w:sz w:val="22"/>
-          <w:szCs w:val="22"/>
-        </w:rPr>
-        <w:lastRenderedPageBreak/>
-        <w:t>risiko samt konsekvenserne for patienterne og samfundet</w:t>
+        <w:t>hvordan behandling af forskellige sygdomme påvirker kardiovaskulær risiko samt konsekvenserne for patienterne og samfundet</w:t>
       </w:r>
       <w:r>
         <w:rPr>
@@ -2672,6 +3135,7 @@
                 <w:sz w:val="18"/>
                 <w:szCs w:val="18"/>
               </w:rPr>
+              <w:lastRenderedPageBreak/>
               <w:t xml:space="preserve">Kontaktperson </w:t>
             </w:r>
           </w:p>
@@ -3291,27 +3755,7 @@
                 <w:sz w:val="20"/>
                 <w:szCs w:val="20"/>
               </w:rPr>
-              <w:t xml:space="preserve">Anna </w:t>
-            </w:r>
-            <w:proofErr w:type="spellStart"/>
-            <w:r>
-              <w:rPr>
-                <w:rFonts w:ascii="Charter" w:hAnsi="Charter"/>
-                <w:color w:val="000000"/>
-                <w:sz w:val="20"/>
-                <w:szCs w:val="20"/>
-              </w:rPr>
-              <w:t>Gundlund</w:t>
-            </w:r>
-            <w:proofErr w:type="spellEnd"/>
-            <w:r>
-              <w:rPr>
-                <w:rFonts w:ascii="Charter" w:hAnsi="Charter"/>
-                <w:color w:val="000000"/>
-                <w:sz w:val="20"/>
-                <w:szCs w:val="20"/>
-              </w:rPr>
-              <w:t xml:space="preserve"> Lorentzen</w:t>
+              <w:t>Anna Gundlund Lorentzen</w:t>
             </w:r>
           </w:p>
         </w:tc>
@@ -4238,7 +4682,6 @@
                 <w:lang w:val="en-US"/>
               </w:rPr>
             </w:pPr>
-            <w:proofErr w:type="spellStart"/>
             <w:r>
               <w:rPr>
                 <w:rFonts w:ascii="Charter" w:hAnsi="Charter"/>
@@ -4247,31 +4690,8 @@
                 <w:szCs w:val="20"/>
                 <w:lang w:val="en-US"/>
               </w:rPr>
-              <w:t>Jannik</w:t>
-            </w:r>
-            <w:proofErr w:type="spellEnd"/>
-            <w:r>
-              <w:rPr>
-                <w:rFonts w:ascii="Charter" w:hAnsi="Charter"/>
-                <w:color w:val="000000"/>
-                <w:sz w:val="20"/>
-                <w:szCs w:val="20"/>
-                <w:lang w:val="en-US"/>
-              </w:rPr>
-              <w:t xml:space="preserve"> </w:t>
-            </w:r>
-            <w:proofErr w:type="spellStart"/>
-            <w:r>
-              <w:rPr>
-                <w:rFonts w:ascii="Charter" w:hAnsi="Charter"/>
-                <w:color w:val="000000"/>
-                <w:sz w:val="20"/>
-                <w:szCs w:val="20"/>
-                <w:lang w:val="en-US"/>
-              </w:rPr>
-              <w:t>Pallisgaard</w:t>
-            </w:r>
-            <w:proofErr w:type="spellEnd"/>
+              <w:t>Jannik Pallisgaard</w:t>
+            </w:r>
           </w:p>
         </w:tc>
         <w:tc>
@@ -5557,7 +5977,6 @@
                 <w:sz w:val="20"/>
                 <w:szCs w:val="20"/>
               </w:rPr>
-              <w:lastRenderedPageBreak/>
               <w:t>Majbritt Tang Svendsen</w:t>
             </w:r>
           </w:p>
@@ -7604,6 +8023,7 @@
                 <w:szCs w:val="20"/>
                 <w:lang w:val="en-US"/>
               </w:rPr>
+              <w:lastRenderedPageBreak/>
               <w:t>Andrea Kjellström Wagner</w:t>
             </w:r>
           </w:p>
@@ -8710,19 +9130,8 @@
                 <w:sz w:val="20"/>
                 <w:szCs w:val="20"/>
               </w:rPr>
-              <w:t xml:space="preserve">Charlotte </w:t>
-            </w:r>
-            <w:proofErr w:type="spellStart"/>
-            <w:r>
-              <w:rPr>
-                <w:rFonts w:ascii="Charter" w:hAnsi="Charter"/>
-                <w:color w:val="000000"/>
-                <w:sz w:val="20"/>
-                <w:szCs w:val="20"/>
-              </w:rPr>
-              <w:t>Glinge</w:t>
-            </w:r>
-            <w:proofErr w:type="spellEnd"/>
+              <w:t>Charlotte Glinge</w:t>
+            </w:r>
           </w:p>
         </w:tc>
         <w:tc>
@@ -8902,19 +9311,8 @@
                 <w:sz w:val="20"/>
                 <w:szCs w:val="20"/>
               </w:rPr>
-              <w:t xml:space="preserve">Dan Eik </w:t>
-            </w:r>
-            <w:proofErr w:type="spellStart"/>
-            <w:r>
-              <w:rPr>
-                <w:rFonts w:ascii="Charter" w:hAnsi="Charter"/>
-                <w:color w:val="000000"/>
-                <w:sz w:val="20"/>
-                <w:szCs w:val="20"/>
-              </w:rPr>
-              <w:t>Høfsten</w:t>
-            </w:r>
-            <w:proofErr w:type="spellEnd"/>
+              <w:t>Dan Eik Høfsten</w:t>
+            </w:r>
           </w:p>
         </w:tc>
         <w:tc>
@@ -10025,45 +10423,14 @@
                 <w:szCs w:val="20"/>
               </w:rPr>
             </w:pPr>
-            <w:proofErr w:type="spellStart"/>
-            <w:r>
-              <w:rPr>
-                <w:rFonts w:ascii="Charter" w:hAnsi="Charter"/>
-                <w:color w:val="000000"/>
-                <w:sz w:val="20"/>
-                <w:szCs w:val="20"/>
-              </w:rPr>
-              <w:t>Grimur</w:t>
-            </w:r>
-            <w:proofErr w:type="spellEnd"/>
-            <w:r>
-              <w:rPr>
-                <w:rFonts w:ascii="Charter" w:hAnsi="Charter"/>
-                <w:color w:val="000000"/>
-                <w:sz w:val="20"/>
-                <w:szCs w:val="20"/>
-              </w:rPr>
-              <w:t xml:space="preserve"> </w:t>
-            </w:r>
-            <w:proofErr w:type="spellStart"/>
-            <w:r>
-              <w:rPr>
-                <w:rFonts w:ascii="Charter" w:hAnsi="Charter"/>
-                <w:color w:val="000000"/>
-                <w:sz w:val="20"/>
-                <w:szCs w:val="20"/>
-              </w:rPr>
-              <w:t>Høgnason</w:t>
-            </w:r>
-            <w:proofErr w:type="spellEnd"/>
-            <w:r>
-              <w:rPr>
-                <w:rFonts w:ascii="Charter" w:hAnsi="Charter"/>
-                <w:color w:val="000000"/>
-                <w:sz w:val="20"/>
-                <w:szCs w:val="20"/>
-              </w:rPr>
-              <w:t xml:space="preserve"> Mohr</w:t>
+            <w:r>
+              <w:rPr>
+                <w:rFonts w:ascii="Charter" w:hAnsi="Charter"/>
+                <w:color w:val="000000"/>
+                <w:sz w:val="20"/>
+                <w:szCs w:val="20"/>
+              </w:rPr>
+              <w:t>Grimur Høgnason Mohr</w:t>
             </w:r>
           </w:p>
         </w:tc>
@@ -10798,7 +11165,6 @@
                 <w:sz w:val="20"/>
                 <w:szCs w:val="20"/>
               </w:rPr>
-              <w:lastRenderedPageBreak/>
               <w:t>Jasmine Melissa Madsen</w:t>
             </w:r>
           </w:p>
@@ -12673,6 +13039,7 @@
                 <w:sz w:val="20"/>
                 <w:szCs w:val="20"/>
               </w:rPr>
+              <w:lastRenderedPageBreak/>
               <w:t xml:space="preserve">Louise Feldborg Lyckhage </w:t>
             </w:r>
           </w:p>
@@ -15015,37 +15382,15 @@
                 <w:szCs w:val="20"/>
               </w:rPr>
             </w:pPr>
-            <w:proofErr w:type="spellStart"/>
-            <w:r>
-              <w:rPr>
-                <w:rFonts w:ascii="Charter" w:hAnsi="Charter"/>
-                <w:color w:val="000000"/>
-                <w:sz w:val="20"/>
-                <w:szCs w:val="20"/>
-              </w:rPr>
-              <w:t>Nertila</w:t>
-            </w:r>
-            <w:proofErr w:type="spellEnd"/>
-            <w:r>
-              <w:rPr>
-                <w:rFonts w:ascii="Charter" w:hAnsi="Charter"/>
-                <w:color w:val="000000"/>
-                <w:sz w:val="20"/>
-                <w:szCs w:val="20"/>
-              </w:rPr>
-              <w:t xml:space="preserve"> </w:t>
-            </w:r>
-            <w:proofErr w:type="spellStart"/>
-            <w:r>
-              <w:rPr>
-                <w:rFonts w:ascii="Charter" w:hAnsi="Charter"/>
-                <w:color w:val="000000"/>
-                <w:sz w:val="20"/>
-                <w:szCs w:val="20"/>
-              </w:rPr>
-              <w:t>Zylyftari</w:t>
-            </w:r>
-            <w:proofErr w:type="spellEnd"/>
+            <w:r>
+              <w:rPr>
+                <w:rFonts w:ascii="Charter" w:hAnsi="Charter"/>
+                <w:color w:val="000000"/>
+                <w:sz w:val="20"/>
+                <w:szCs w:val="20"/>
+              </w:rPr>
+              <w:t>Nertila Zylyftari</w:t>
+            </w:r>
           </w:p>
         </w:tc>
         <w:tc>
@@ -15406,7 +15751,6 @@
                 <w:sz w:val="20"/>
                 <w:szCs w:val="20"/>
               </w:rPr>
-              <w:lastRenderedPageBreak/>
               <w:t xml:space="preserve">Nicola </w:t>
             </w:r>
             <w:proofErr w:type="spellStart"/>
@@ -17228,19 +17572,8 @@
                 <w:sz w:val="20"/>
                 <w:szCs w:val="20"/>
               </w:rPr>
-              <w:t xml:space="preserve">Rasmus </w:t>
-            </w:r>
-            <w:proofErr w:type="spellStart"/>
-            <w:r>
-              <w:rPr>
-                <w:rFonts w:ascii="Charter" w:hAnsi="Charter" w:cs="Segoe UI"/>
-                <w:color w:val="212529"/>
-                <w:sz w:val="20"/>
-                <w:szCs w:val="20"/>
-              </w:rPr>
-              <w:t>Rørth</w:t>
-            </w:r>
-            <w:proofErr w:type="spellEnd"/>
+              <w:t>Rasmus Rørth</w:t>
+            </w:r>
           </w:p>
         </w:tc>
         <w:tc>
@@ -17420,19 +17753,8 @@
                 <w:sz w:val="20"/>
                 <w:szCs w:val="20"/>
               </w:rPr>
-              <w:t xml:space="preserve">Reza </w:t>
-            </w:r>
-            <w:proofErr w:type="spellStart"/>
-            <w:r>
-              <w:rPr>
-                <w:rFonts w:ascii="Charter" w:hAnsi="Charter" w:cs="Segoe UI"/>
-                <w:color w:val="212529"/>
-                <w:sz w:val="20"/>
-                <w:szCs w:val="20"/>
-              </w:rPr>
-              <w:t>Jabbari</w:t>
-            </w:r>
-            <w:proofErr w:type="spellEnd"/>
+              <w:t>Reza Jabbari</w:t>
+            </w:r>
           </w:p>
         </w:tc>
         <w:tc>
@@ -17974,6 +18296,7 @@
                 <w:sz w:val="20"/>
                 <w:szCs w:val="20"/>
               </w:rPr>
+              <w:lastRenderedPageBreak/>
               <w:t>Sidsel Møller</w:t>
             </w:r>
           </w:p>
@@ -20116,6 +20439,52 @@
                 <w:szCs w:val="22"/>
               </w:rPr>
             </w:pPr>
+            <w:r>
+              <w:rPr>
+                <w:noProof/>
+              </w:rPr>
+              <w:drawing>
+                <wp:inline distT="0" distB="0" distL="0" distR="0" wp14:anchorId="1CA9921E" wp14:editId="30574DAF">
+                  <wp:extent cx="1530350" cy="530225"/>
+                  <wp:effectExtent l="0" t="0" r="0" b="3175"/>
+                  <wp:docPr id="1" name="Billede 1"/>
+                  <wp:cNvGraphicFramePr/>
+                  <a:graphic xmlns:a="http://schemas.openxmlformats.org/drawingml/2006/main">
+                    <a:graphicData uri="http://schemas.openxmlformats.org/drawingml/2006/picture">
+                      <pic:pic xmlns:pic="http://schemas.openxmlformats.org/drawingml/2006/picture">
+                        <pic:nvPicPr>
+                          <pic:cNvPr id="1" name="Billede 1"/>
+                          <pic:cNvPicPr/>
+                        </pic:nvPicPr>
+                        <pic:blipFill>
+                          <a:blip r:embed="rId8">
+                            <a:extLst>
+                              <a:ext uri="{28A0092B-C50C-407E-A947-70E740481C1C}">
+                                <a14:useLocalDpi xmlns:a14="http://schemas.microsoft.com/office/drawing/2010/main" val="0"/>
+                              </a:ext>
+                            </a:extLst>
+                          </a:blip>
+                          <a:srcRect/>
+                          <a:stretch>
+                            <a:fillRect/>
+                          </a:stretch>
+                        </pic:blipFill>
+                        <pic:spPr bwMode="auto">
+                          <a:xfrm>
+                            <a:off x="0" y="0"/>
+                            <a:ext cx="1530350" cy="530225"/>
+                          </a:xfrm>
+                          <a:prstGeom prst="rect">
+                            <a:avLst/>
+                          </a:prstGeom>
+                          <a:noFill/>
+                        </pic:spPr>
+                      </pic:pic>
+                    </a:graphicData>
+                  </a:graphic>
+                </wp:inline>
+              </w:drawing>
+            </w:r>
           </w:p>
           <w:p>
             <w:pPr>
@@ -20486,8 +20855,6 @@
           <w:docGrid w:linePitch="360"/>
         </w:sectPr>
       </w:pPr>
-      <w:bookmarkStart w:id="1" w:name="_GoBack"/>
-      <w:bookmarkEnd w:id="1"/>
     </w:p>
     <w:p>
       <w:pPr>
@@ -20508,8 +20875,8 @@
       </w:pPr>
     </w:p>
     <w:sectPr>
-      <w:headerReference w:type="default" r:id="rId8"/>
-      <w:footerReference w:type="default" r:id="rId9"/>
+      <w:headerReference w:type="default" r:id="rId9"/>
+      <w:footerReference w:type="default" r:id="rId10"/>
       <w:pgSz w:w="11906" w:h="16838"/>
       <w:pgMar w:top="1021" w:right="794" w:bottom="1247" w:left="1191" w:header="454" w:footer="454" w:gutter="0"/>
       <w:cols w:space="708"/>
@@ -20874,6 +21241,119 @@
     </w:lvl>
   </w:abstractNum>
   <w:abstractNum w:abstractNumId="3" w15:restartNumberingAfterBreak="0">
+    <w:nsid w:val="080C7307"/>
+    <w:multiLevelType w:val="hybridMultilevel"/>
+    <w:tmpl w:val="84202752"/>
+    <w:lvl w:ilvl="0" w:tplc="04060001">
+      <w:start w:val="1"/>
+      <w:numFmt w:val="bullet"/>
+      <w:lvlText w:val=""/>
+      <w:lvlJc w:val="left"/>
+      <w:pPr>
+        <w:ind w:left="720" w:hanging="360"/>
+      </w:pPr>
+      <w:rPr>
+        <w:rFonts w:ascii="Symbol" w:hAnsi="Symbol" w:hint="default"/>
+      </w:rPr>
+    </w:lvl>
+    <w:lvl w:ilvl="1" w:tplc="04060003">
+      <w:start w:val="1"/>
+      <w:numFmt w:val="bullet"/>
+      <w:lvlText w:val="o"/>
+      <w:lvlJc w:val="left"/>
+      <w:pPr>
+        <w:ind w:left="1440" w:hanging="360"/>
+      </w:pPr>
+      <w:rPr>
+        <w:rFonts w:ascii="Courier New" w:hAnsi="Courier New" w:cs="Courier New" w:hint="default"/>
+      </w:rPr>
+    </w:lvl>
+    <w:lvl w:ilvl="2" w:tplc="04060005">
+      <w:start w:val="1"/>
+      <w:numFmt w:val="bullet"/>
+      <w:lvlText w:val=""/>
+      <w:lvlJc w:val="left"/>
+      <w:pPr>
+        <w:ind w:left="2160" w:hanging="360"/>
+      </w:pPr>
+      <w:rPr>
+        <w:rFonts w:ascii="Wingdings" w:hAnsi="Wingdings" w:hint="default"/>
+      </w:rPr>
+    </w:lvl>
+    <w:lvl w:ilvl="3" w:tplc="04060001" w:tentative="1">
+      <w:start w:val="1"/>
+      <w:numFmt w:val="bullet"/>
+      <w:lvlText w:val=""/>
+      <w:lvlJc w:val="left"/>
+      <w:pPr>
+        <w:ind w:left="2880" w:hanging="360"/>
+      </w:pPr>
+      <w:rPr>
+        <w:rFonts w:ascii="Symbol" w:hAnsi="Symbol" w:hint="default"/>
+      </w:rPr>
+    </w:lvl>
+    <w:lvl w:ilvl="4" w:tplc="04060003" w:tentative="1">
+      <w:start w:val="1"/>
+      <w:numFmt w:val="bullet"/>
+      <w:lvlText w:val="o"/>
+      <w:lvlJc w:val="left"/>
+      <w:pPr>
+        <w:ind w:left="3600" w:hanging="360"/>
+      </w:pPr>
+      <w:rPr>
+        <w:rFonts w:ascii="Courier New" w:hAnsi="Courier New" w:cs="Courier New" w:hint="default"/>
+      </w:rPr>
+    </w:lvl>
+    <w:lvl w:ilvl="5" w:tplc="04060005" w:tentative="1">
+      <w:start w:val="1"/>
+      <w:numFmt w:val="bullet"/>
+      <w:lvlText w:val=""/>
+      <w:lvlJc w:val="left"/>
+      <w:pPr>
+        <w:ind w:left="4320" w:hanging="360"/>
+      </w:pPr>
+      <w:rPr>
+        <w:rFonts w:ascii="Wingdings" w:hAnsi="Wingdings" w:hint="default"/>
+      </w:rPr>
+    </w:lvl>
+    <w:lvl w:ilvl="6" w:tplc="04060001" w:tentative="1">
+      <w:start w:val="1"/>
+      <w:numFmt w:val="bullet"/>
+      <w:lvlText w:val=""/>
+      <w:lvlJc w:val="left"/>
+      <w:pPr>
+        <w:ind w:left="5040" w:hanging="360"/>
+      </w:pPr>
+      <w:rPr>
+        <w:rFonts w:ascii="Symbol" w:hAnsi="Symbol" w:hint="default"/>
+      </w:rPr>
+    </w:lvl>
+    <w:lvl w:ilvl="7" w:tplc="04060003" w:tentative="1">
+      <w:start w:val="1"/>
+      <w:numFmt w:val="bullet"/>
+      <w:lvlText w:val="o"/>
+      <w:lvlJc w:val="left"/>
+      <w:pPr>
+        <w:ind w:left="5760" w:hanging="360"/>
+      </w:pPr>
+      <w:rPr>
+        <w:rFonts w:ascii="Courier New" w:hAnsi="Courier New" w:cs="Courier New" w:hint="default"/>
+      </w:rPr>
+    </w:lvl>
+    <w:lvl w:ilvl="8" w:tplc="04060005" w:tentative="1">
+      <w:start w:val="1"/>
+      <w:numFmt w:val="bullet"/>
+      <w:lvlText w:val=""/>
+      <w:lvlJc w:val="left"/>
+      <w:pPr>
+        <w:ind w:left="6480" w:hanging="360"/>
+      </w:pPr>
+      <w:rPr>
+        <w:rFonts w:ascii="Wingdings" w:hAnsi="Wingdings" w:hint="default"/>
+      </w:rPr>
+    </w:lvl>
+  </w:abstractNum>
+  <w:abstractNum w:abstractNumId="4" w15:restartNumberingAfterBreak="0">
     <w:nsid w:val="0F5F6B89"/>
     <w:multiLevelType w:val="hybridMultilevel"/>
     <w:tmpl w:val="3C4447D6"/>
@@ -20986,7 +21466,7 @@
       </w:rPr>
     </w:lvl>
   </w:abstractNum>
-  <w:abstractNum w:abstractNumId="4" w15:restartNumberingAfterBreak="0">
+  <w:abstractNum w:abstractNumId="5" w15:restartNumberingAfterBreak="0">
     <w:nsid w:val="14A6548B"/>
     <w:multiLevelType w:val="hybridMultilevel"/>
     <w:tmpl w:val="37CE5C8A"/>
@@ -21099,7 +21579,7 @@
       </w:rPr>
     </w:lvl>
   </w:abstractNum>
-  <w:abstractNum w:abstractNumId="5" w15:restartNumberingAfterBreak="0">
+  <w:abstractNum w:abstractNumId="6" w15:restartNumberingAfterBreak="0">
     <w:nsid w:val="48C443C9"/>
     <w:multiLevelType w:val="hybridMultilevel"/>
     <w:tmpl w:val="00EE1250"/>
@@ -21209,16 +21689,19 @@
     <w:abstractNumId w:val="2"/>
   </w:num>
   <w:num w:numId="3">
-    <w:abstractNumId w:val="3"/>
+    <w:abstractNumId w:val="4"/>
   </w:num>
   <w:num w:numId="4">
     <w:abstractNumId w:val="0"/>
   </w:num>
   <w:num w:numId="5">
+    <w:abstractNumId w:val="6"/>
+  </w:num>
+  <w:num w:numId="6">
     <w:abstractNumId w:val="5"/>
   </w:num>
-  <w:num w:numId="6">
-    <w:abstractNumId w:val="4"/>
+  <w:num w:numId="7">
+    <w:abstractNumId w:val="3"/>
   </w:num>
 </w:numbering>
 </file>
@@ -22013,7 +22496,6 @@
     <w:name w:val="Normal (Web)"/>
     <w:basedOn w:val="Normal"/>
     <w:uiPriority w:val="99"/>
-    <w:semiHidden/>
     <w:unhideWhenUsed/>
     <w:rsid w:val="005A1F55"/>
     <w:pPr>
@@ -22024,6 +22506,14 @@
       <w:sz w:val="22"/>
       <w:szCs w:val="22"/>
     </w:rPr>
+  </w:style>
+  <w:style w:type="paragraph" w:customStyle="1" w:styleId="detail-content">
+    <w:name w:val="detail-content"/>
+    <w:basedOn w:val="Normal"/>
+    <w:rsid w:val="00D93BF9"/>
+    <w:pPr>
+      <w:spacing w:before="100" w:beforeAutospacing="1" w:after="100" w:afterAutospacing="1"/>
+    </w:pPr>
   </w:style>
 </w:styles>
 </file>

</xml_diff>

<commit_message>
Update og project folder 6582 and 6818
</commit_message>
<xml_diff>
--- a/Project information/6818 Hjertekarsygdom Sygdomsbehandling og kardiovaskulaer risiko/Ansøgning Hjertekarsygdom – Sygdomsbehandling og kardiovaskulaer risiko.docx
+++ b/Project information/6818 Hjertekarsygdom Sygdomsbehandling og kardiovaskulaer risiko/Ansøgning Hjertekarsygdom – Sygdomsbehandling og kardiovaskulaer risiko.docx
@@ -81,7 +81,7 @@
           <w:sz w:val="22"/>
           <w:szCs w:val="22"/>
         </w:rPr>
-        <w:t>3</w:t>
+        <w:t>1</w:t>
       </w:r>
       <w:r>
         <w:rPr>
@@ -89,18 +89,24 @@
           <w:sz w:val="22"/>
           <w:szCs w:val="22"/>
         </w:rPr>
-        <w:t xml:space="preserve">. </w:t>
-      </w:r>
-      <w:proofErr w:type="spellStart"/>
+        <w:t>5</w:t>
+      </w:r>
       <w:r>
         <w:rPr>
           <w:rFonts w:ascii="Charter" w:hAnsi="Charter"/>
           <w:sz w:val="22"/>
           <w:szCs w:val="22"/>
         </w:rPr>
-        <w:t>february</w:t>
-      </w:r>
-      <w:proofErr w:type="spellEnd"/>
+        <w:t xml:space="preserve">. </w:t>
+      </w:r>
+      <w:r>
+        <w:rPr>
+          <w:rFonts w:ascii="Charter" w:hAnsi="Charter"/>
+          <w:sz w:val="22"/>
+          <w:szCs w:val="22"/>
+        </w:rPr>
+        <w:t>marts</w:t>
+      </w:r>
       <w:r>
         <w:rPr>
           <w:rFonts w:ascii="Charter" w:hAnsi="Charter"/>
@@ -173,14 +179,14 @@
           <w:rFonts w:ascii="Times New Roman" w:hAnsi="Times New Roman" w:cs="Times New Roman"/>
           <w:color w:val="auto"/>
         </w:rPr>
-        <w:t>Ændring 0</w:t>
+        <w:t xml:space="preserve">Ændring </w:t>
       </w:r>
       <w:r>
         <w:rPr>
           <w:rFonts w:ascii="Times New Roman" w:hAnsi="Times New Roman" w:cs="Times New Roman"/>
           <w:color w:val="auto"/>
         </w:rPr>
-        <w:t>3</w:t>
+        <w:t>15</w:t>
       </w:r>
       <w:r>
         <w:rPr>
@@ -194,7 +200,7 @@
           <w:rFonts w:ascii="Times New Roman" w:hAnsi="Times New Roman" w:cs="Times New Roman"/>
           <w:color w:val="auto"/>
         </w:rPr>
-        <w:t>2</w:t>
+        <w:t>3</w:t>
       </w:r>
       <w:r>
         <w:rPr>
@@ -205,86 +211,152 @@
       </w:r>
     </w:p>
     <w:p>
-      <w:r>
-        <w:t xml:space="preserve">Projektet ønskes opdateret i tid, efter vores projektdatabase er blevet opdateret med de nyeste tilgængelige registre. I forbindelse med opdateringen er </w:t>
-      </w:r>
-      <w:r>
-        <w:t xml:space="preserve">tilføjet to datasæt navngivet </w:t>
-      </w:r>
-      <w:proofErr w:type="spellStart"/>
-      <w:r>
-        <w:t>bef_kinship</w:t>
-      </w:r>
-      <w:proofErr w:type="spellEnd"/>
-      <w:r>
-        <w:t xml:space="preserve"> og </w:t>
-      </w:r>
-      <w:proofErr w:type="spellStart"/>
-      <w:r>
-        <w:t>mfr_kinship</w:t>
-      </w:r>
-      <w:proofErr w:type="spellEnd"/>
-      <w:r>
-        <w:t xml:space="preserve"> som angiver relationen mellem biologisk- og sociale forældre til deres børn. Disse data skal avendes til at undersøge </w:t>
-      </w:r>
-      <w:r>
-        <w:t>kardiovaskulær sygdommes debut og sværhedsgrad, da det ofte påvirke</w:t>
-      </w:r>
-      <w:r>
-        <w:t>s</w:t>
-      </w:r>
-      <w:r>
-        <w:t xml:space="preserve"> af tidligere sygdomsmanifestationer indenfor familier (</w:t>
-      </w:r>
-      <w:proofErr w:type="gramStart"/>
-      <w:r>
-        <w:t>eksempelvis</w:t>
-      </w:r>
-      <w:proofErr w:type="gramEnd"/>
-      <w:r>
-        <w:t xml:space="preserve"> tidlig debut af iskæmisk hjertesygdom). Derfor vil koblingen mellem forældre og børn muliggøre analyse</w:t>
-      </w:r>
-      <w:r>
-        <w:t>r</w:t>
-      </w:r>
-      <w:r>
-        <w:t xml:space="preserve"> imellem </w:t>
-      </w:r>
-      <w:proofErr w:type="spellStart"/>
-      <w:r>
-        <w:t>e.g</w:t>
-      </w:r>
-      <w:proofErr w:type="spellEnd"/>
-      <w:r>
-        <w:t xml:space="preserve">. hjertesygdom hos en familie og den </w:t>
-      </w:r>
-      <w:r>
-        <w:t>forbunden</w:t>
-      </w:r>
-      <w:r>
-        <w:t xml:space="preserve"> risiko for slægtninge i forhold til udviklingen af kardiovaskulær sygdom. Yderligere er datasættene </w:t>
-      </w:r>
-      <w:r>
-        <w:t>AEFV, AELH, AEPB, AETR</w:t>
-      </w:r>
-      <w:r>
-        <w:t xml:space="preserve"> tilføjet</w:t>
-      </w:r>
-      <w:r>
-        <w:t>.</w:t>
+      <w:bookmarkStart w:id="0" w:name="_Hlk66535924"/>
+      <w:r>
+        <w:t>Projektmappen ønskes opdateret</w:t>
+      </w:r>
+      <w:r>
+        <w:t xml:space="preserve"> med en række EKG-data fra Københavns Praktiserende Lægers</w:t>
       </w:r>
       <w:r>
         <w:t xml:space="preserve"> </w:t>
       </w:r>
       <w:r>
-        <w:t>I</w:t>
-      </w:r>
-      <w:r>
-        <w:t>ndtil nu er der undersøgt "hårde" endepunkter som død, hospitalsindlæggelser, nye events m.m. Men det er også vigtigt at undersøge "bløde" endepunkter som f.eks. plejehjem og behov for hjemmehjælp, særligt ud fra patienternes perspektiv. Disse data vil bidrage til, at vi netop kan undersøge disse endepunkter.</w:t>
+        <w:t xml:space="preserve">laboratorium (KPLL). Datasættene indeholder oplysninger om ledningsforstyrrelser i hjertet (EKG) samt dertilhørende informationer om sygdomsforhold for patientgruppen. EKG-oplysninger giver en væsentlig indsigt i hjertestilstand. Denne indsigt vil kunne bidrage til en bedre forståelse af </w:t>
+      </w:r>
+      <w:r>
+        <w:t>hvordan behandling af forskellige sygdomme påvirker kardiovaskulær risiko</w:t>
+      </w:r>
+      <w:r>
+        <w:t xml:space="preserve"> i tråd med projektmappens formål.</w:t>
+      </w:r>
+    </w:p>
+    <w:bookmarkEnd w:id="0"/>
+    <w:p>
+      <w:pPr>
+        <w:pStyle w:val="Overskrift3"/>
+        <w:rPr>
+          <w:rFonts w:ascii="Times New Roman" w:hAnsi="Times New Roman" w:cs="Times New Roman"/>
+          <w:color w:val="auto"/>
+        </w:rPr>
+      </w:pPr>
+      <w:r>
+        <w:rPr>
+          <w:rFonts w:ascii="Times New Roman" w:hAnsi="Times New Roman" w:cs="Times New Roman"/>
+          <w:color w:val="auto"/>
+        </w:rPr>
+        <w:t>Ændring 0</w:t>
+      </w:r>
+      <w:r>
+        <w:rPr>
+          <w:rFonts w:ascii="Times New Roman" w:hAnsi="Times New Roman" w:cs="Times New Roman"/>
+          <w:color w:val="auto"/>
+        </w:rPr>
+        <w:t>3</w:t>
+      </w:r>
+      <w:r>
+        <w:rPr>
+          <w:rFonts w:ascii="Times New Roman" w:hAnsi="Times New Roman" w:cs="Times New Roman"/>
+          <w:color w:val="auto"/>
+        </w:rPr>
+        <w:t>.0</w:t>
+      </w:r>
+      <w:r>
+        <w:rPr>
+          <w:rFonts w:ascii="Times New Roman" w:hAnsi="Times New Roman" w:cs="Times New Roman"/>
+          <w:color w:val="auto"/>
+        </w:rPr>
+        <w:t>2</w:t>
+      </w:r>
+      <w:r>
+        <w:rPr>
+          <w:rFonts w:ascii="Times New Roman" w:hAnsi="Times New Roman" w:cs="Times New Roman"/>
+          <w:color w:val="auto"/>
+        </w:rPr>
+        <w:t>.2021</w:t>
       </w:r>
     </w:p>
     <w:p>
       <w:r>
+        <w:t xml:space="preserve">Projektet ønskes opdateret i tid, efter vores projektdatabase er blevet opdateret med de nyeste tilgængelige registre. I forbindelse med opdateringen er </w:t>
+      </w:r>
+      <w:r>
+        <w:t xml:space="preserve">tilføjet to datasæt navngivet </w:t>
+      </w:r>
+      <w:proofErr w:type="spellStart"/>
+      <w:r>
+        <w:t>bef_kinship</w:t>
+      </w:r>
+      <w:proofErr w:type="spellEnd"/>
+      <w:r>
+        <w:t xml:space="preserve"> og </w:t>
+      </w:r>
+      <w:proofErr w:type="spellStart"/>
+      <w:r>
+        <w:t>mfr_kinship</w:t>
+      </w:r>
+      <w:proofErr w:type="spellEnd"/>
+      <w:r>
+        <w:t xml:space="preserve"> som angiver relationen mellem biologisk- og sociale forældre til deres børn. Disse data skal avendes til at undersøge </w:t>
+      </w:r>
+      <w:r>
+        <w:t>kardiovaskulær sygdommes debut og sværhedsgrad, da det ofte påvirke</w:t>
+      </w:r>
+      <w:r>
+        <w:t>s</w:t>
+      </w:r>
+      <w:r>
+        <w:t xml:space="preserve"> af tidligere sygdomsmanifestationer indenfor familier (</w:t>
+      </w:r>
+      <w:proofErr w:type="gramStart"/>
+      <w:r>
+        <w:t>eksempelvis</w:t>
+      </w:r>
+      <w:proofErr w:type="gramEnd"/>
+      <w:r>
+        <w:t xml:space="preserve"> tidlig debut af iskæmisk hjertesygdom). Derfor vil koblingen mellem forældre og børn muliggøre analyse</w:t>
+      </w:r>
+      <w:r>
+        <w:t>r</w:t>
+      </w:r>
+      <w:r>
+        <w:t xml:space="preserve"> imellem </w:t>
+      </w:r>
+      <w:proofErr w:type="spellStart"/>
+      <w:r>
+        <w:t>e.g</w:t>
+      </w:r>
+      <w:proofErr w:type="spellEnd"/>
+      <w:r>
+        <w:t xml:space="preserve">. hjertesygdom hos en familie og den </w:t>
+      </w:r>
+      <w:r>
+        <w:t>forbunden</w:t>
+      </w:r>
+      <w:r>
+        <w:t xml:space="preserve"> risiko for slægtninge i forhold til udviklingen af kardiovaskulær sygdom. Yderligere er datasættene </w:t>
+      </w:r>
+      <w:r>
+        <w:t>AEFV, AELH, AEPB, AETR</w:t>
+      </w:r>
+      <w:r>
+        <w:t xml:space="preserve"> tilføjet</w:t>
+      </w:r>
+      <w:r>
+        <w:t>.</w:t>
+      </w:r>
+      <w:r>
+        <w:t xml:space="preserve"> </w:t>
+      </w:r>
+      <w:r>
+        <w:t>I</w:t>
+      </w:r>
+      <w:r>
+        <w:t>ndtil nu er der undersøgt "hårde" endepunkter som død, hospitalsindlæggelser, nye events m.m. Men det er også vigtigt at undersøge "bløde" endepunkter som f.eks. plejehjem og behov for hjemmehjælp, særligt ud fra patienternes perspektiv. Disse data vil bidrage til, at vi netop kan undersøge disse endepunkter.</w:t>
+      </w:r>
+    </w:p>
+    <w:p>
+      <w:r>
         <w:t xml:space="preserve">Sluttelig </w:t>
       </w:r>
       <w:r>
@@ -373,12 +445,7 @@
         <w:t>, hvilket muliggør detaljeret forskning om effekt af og komplikationer til forskellige procedurer.</w:t>
       </w:r>
       <w:r>
-        <w:t xml:space="preserve"> Alle overstående tilføjelse er i tråd med projektmappens formål, idet de medvirker til en b</w:t>
-      </w:r>
-      <w:bookmarkStart w:id="0" w:name="_GoBack"/>
-      <w:bookmarkEnd w:id="0"/>
-      <w:r>
-        <w:t xml:space="preserve">edre forståelse af </w:t>
+        <w:t xml:space="preserve"> Alle overstående tilføjelse er i tråd med projektmappens formål, idet de medvirker til en bedre forståelse af </w:t>
       </w:r>
       <w:r>
         <w:t xml:space="preserve">patienternes </w:t>
@@ -749,7 +816,11 @@
         <w:t xml:space="preserve"> Det</w:t>
       </w:r>
       <w:r>
-        <w:t xml:space="preserve"> vil øge kvaliteten af undersøgelserne betragteligt og vil i høj grad bidrage til at belyse, hvordan behandlingen af forskellige hjertesygdomme påvirker patienternes </w:t>
+        <w:t xml:space="preserve"> vil øge kvaliteten af undersøgelserne betragteligt og vil i høj grad bidrage til at belyse, hvordan </w:t>
+      </w:r>
+      <w:r>
+        <w:lastRenderedPageBreak/>
+        <w:t xml:space="preserve">behandlingen af forskellige hjertesygdomme påvirker patienternes </w:t>
       </w:r>
       <w:proofErr w:type="spellStart"/>
       <w:r>
@@ -1008,16 +1079,7 @@
           <w:bdr w:val="none" w:sz="0" w:space="0" w:color="auto" w:frame="1"/>
           <w:shd w:val="clear" w:color="auto" w:fill="FFFFFF"/>
         </w:rPr>
-        <w:t xml:space="preserve">, for derigennem at </w:t>
-      </w:r>
-      <w:r>
-        <w:rPr>
-          <w:color w:val="000000"/>
-          <w:bdr w:val="none" w:sz="0" w:space="0" w:color="auto" w:frame="1"/>
-          <w:shd w:val="clear" w:color="auto" w:fill="FFFFFF"/>
-        </w:rPr>
-        <w:lastRenderedPageBreak/>
-        <w:t xml:space="preserve">kunne undersøge prognose, specifikt i forhold til om der er en </w:t>
+        <w:t xml:space="preserve">, for derigennem at kunne undersøge prognose, specifikt i forhold til om der er en </w:t>
       </w:r>
       <w:r>
         <w:t xml:space="preserve">øget risiko for komplikationer og dødelighed </w:t>
@@ -1511,6 +1573,7 @@
           <w:rFonts w:ascii="Times New Roman" w:hAnsi="Times New Roman" w:cs="Times New Roman"/>
           <w:color w:val="auto"/>
         </w:rPr>
+        <w:lastRenderedPageBreak/>
         <w:t xml:space="preserve">Ændring </w:t>
       </w:r>
       <w:r>
@@ -1633,7 +1696,6 @@
     </w:p>
     <w:p>
       <w:r>
-        <w:lastRenderedPageBreak/>
         <w:t xml:space="preserve">Datasættene indeholder en række kliniske, </w:t>
       </w:r>
       <w:proofErr w:type="spellStart"/>
@@ -1966,6 +2028,7 @@
           <w:rFonts w:ascii="Times New Roman" w:hAnsi="Times New Roman" w:cs="Times New Roman"/>
           <w:color w:val="auto"/>
         </w:rPr>
+        <w:lastRenderedPageBreak/>
         <w:t xml:space="preserve">Ændring </w:t>
       </w:r>
       <w:r>
@@ -2426,7 +2489,14 @@
         <w:rPr>
           <w:rFonts w:ascii="Charter" w:hAnsi="Charter"/>
         </w:rPr>
-        <w:t xml:space="preserve"> datamateriale, for at efterprøve eksisterende hypoteser – og ikke mindst udforske nye sammenhænge.</w:t>
+        <w:t xml:space="preserve"> datamateriale, </w:t>
+      </w:r>
+      <w:r>
+        <w:rPr>
+          <w:rFonts w:ascii="Charter" w:hAnsi="Charter"/>
+        </w:rPr>
+        <w:lastRenderedPageBreak/>
+        <w:t>for at efterprøve eksisterende hypoteser – og ikke mindst udforske nye sammenhænge.</w:t>
       </w:r>
     </w:p>
     <w:p>
@@ -2536,7 +2606,6 @@
         <w:rPr>
           <w:rFonts w:ascii="Charter" w:hAnsi="Charter"/>
         </w:rPr>
-        <w:lastRenderedPageBreak/>
         <w:t xml:space="preserve">Cancerregisteret </w:t>
       </w:r>
     </w:p>
@@ -3302,6 +3371,7 @@
           <w:sz w:val="22"/>
           <w:szCs w:val="22"/>
         </w:rPr>
+        <w:lastRenderedPageBreak/>
         <w:t>Autoriserede forskere</w:t>
       </w:r>
     </w:p>
@@ -3798,7 +3868,6 @@
                 <w:sz w:val="18"/>
                 <w:szCs w:val="18"/>
               </w:rPr>
-              <w:lastRenderedPageBreak/>
               <w:t>Christian Torp-Pedersen</w:t>
             </w:r>
           </w:p>
@@ -7534,6 +7603,7 @@
                 <w:sz w:val="20"/>
                 <w:szCs w:val="20"/>
               </w:rPr>
+              <w:lastRenderedPageBreak/>
               <w:t>Sadaf Kamil</w:t>
             </w:r>
           </w:p>
@@ -8110,7 +8180,6 @@
                 <w:sz w:val="20"/>
                 <w:szCs w:val="20"/>
               </w:rPr>
-              <w:lastRenderedPageBreak/>
               <w:t>Amna Alhakak</w:t>
             </w:r>
           </w:p>
@@ -12129,6 +12198,7 @@
                 <w:sz w:val="20"/>
                 <w:szCs w:val="20"/>
               </w:rPr>
+              <w:lastRenderedPageBreak/>
               <w:t>Jeppe Kofoed Petersen</w:t>
             </w:r>
           </w:p>
@@ -12714,7 +12784,6 @@
                       <w:sz w:val="20"/>
                       <w:szCs w:val="20"/>
                     </w:rPr>
-                    <w:lastRenderedPageBreak/>
                     <w:t xml:space="preserve">Johanna Krøll </w:t>
                   </w:r>
                 </w:p>
@@ -16553,6 +16622,7 @@
                 <w:sz w:val="20"/>
                 <w:szCs w:val="20"/>
               </w:rPr>
+              <w:lastRenderedPageBreak/>
               <w:t>Niels Stampe</w:t>
             </w:r>
           </w:p>
@@ -17277,7 +17347,6 @@
                 <w:sz w:val="20"/>
                 <w:szCs w:val="20"/>
               </w:rPr>
-              <w:lastRenderedPageBreak/>
               <w:t>Per Ejlstrup Sigvardsen</w:t>
             </w:r>
           </w:p>
@@ -21106,7 +21175,31 @@
                 <w:sz w:val="22"/>
                 <w:szCs w:val="22"/>
               </w:rPr>
-              <w:t>03-02-2021</w:t>
+              <w:t>15</w:t>
+            </w:r>
+            <w:r>
+              <w:rPr>
+                <w:rFonts w:ascii="Charter" w:hAnsi="Charter"/>
+                <w:sz w:val="22"/>
+                <w:szCs w:val="22"/>
+              </w:rPr>
+              <w:t>-</w:t>
+            </w:r>
+            <w:r>
+              <w:rPr>
+                <w:rFonts w:ascii="Charter" w:hAnsi="Charter"/>
+                <w:sz w:val="22"/>
+                <w:szCs w:val="22"/>
+              </w:rPr>
+              <w:t>03</w:t>
+            </w:r>
+            <w:r>
+              <w:rPr>
+                <w:rFonts w:ascii="Charter" w:hAnsi="Charter"/>
+                <w:sz w:val="22"/>
+                <w:szCs w:val="22"/>
+              </w:rPr>
+              <w:t>-2021</w:t>
             </w:r>
           </w:p>
         </w:tc>
@@ -21614,6 +21707,8 @@
           <w:docGrid w:linePitch="360"/>
         </w:sectPr>
       </w:pPr>
+      <w:bookmarkStart w:id="4" w:name="_GoBack"/>
+      <w:bookmarkEnd w:id="4"/>
     </w:p>
     <w:p>
       <w:pPr>

</xml_diff>